<commit_message>
added LowerBodyExercise, UpperBodyExercise, IExercise
</commit_message>
<xml_diff>
--- a/FitnessManager.docx
+++ b/FitnessManager.docx
@@ -426,6 +426,15 @@
         </w:rPr>
         <w:t>UpperBody</w:t>
       </w:r>
+      <w:r>
+        <w:rPr>
+          <w:i/>
+          <w:sz w:val="28"/>
+          <w:szCs w:val="28"/>
+          <w:lang w:val="en-US"/>
+        </w:rPr>
+        <w:t>Exercise</w:t>
+      </w:r>
       <w:proofErr w:type="spellEnd"/>
       <w:r>
         <w:rPr>
@@ -513,6 +522,15 @@
         </w:rPr>
         <w:t>LowerBody</w:t>
       </w:r>
+      <w:r>
+        <w:rPr>
+          <w:i/>
+          <w:sz w:val="28"/>
+          <w:szCs w:val="28"/>
+          <w:lang w:val="en-US"/>
+        </w:rPr>
+        <w:t>Exercise</w:t>
+      </w:r>
       <w:proofErr w:type="spellEnd"/>
       <w:r>
         <w:rPr>
@@ -1151,16 +1169,7 @@
           <w:szCs w:val="28"/>
           <w:lang w:val="en-US"/>
         </w:rPr>
-        <w:t>I</w:t>
-      </w:r>
-      <w:r>
-        <w:rPr>
-          <w:i/>
-          <w:sz w:val="28"/>
-          <w:szCs w:val="28"/>
-          <w:lang w:val="en-US"/>
-        </w:rPr>
-        <w:t>TrainingProgram</w:t>
+        <w:t>ITrainingProgram</w:t>
       </w:r>
       <w:proofErr w:type="spellEnd"/>
       <w:r>
@@ -1710,32 +1719,8 @@
         </w:rPr>
         <w:t>и конкретните му инстанции</w:t>
       </w:r>
-    </w:p>
-    <w:p>
-      <w:pPr>
-        <w:pStyle w:val="ListParagraph"/>
-        <w:numPr>
-          <w:ilvl w:val="0"/>
-          <w:numId w:val="9"/>
-        </w:numPr>
-        <w:rPr>
-          <w:sz w:val="32"/>
-          <w:lang w:val="en-US"/>
-        </w:rPr>
-      </w:pPr>
-      <w:r>
-        <w:rPr>
-          <w:sz w:val="32"/>
-          <w:lang w:val="en-US"/>
-        </w:rPr>
-        <w:t xml:space="preserve">Class Exercise </w:t>
-      </w:r>
-      <w:r>
-        <w:rPr>
-          <w:sz w:val="32"/>
-        </w:rPr>
-        <w:t>и конкретните му инстанции</w:t>
-      </w:r>
+      <w:bookmarkStart w:id="0" w:name="_GoBack"/>
+      <w:bookmarkEnd w:id="0"/>
     </w:p>
     <w:p>
       <w:pPr>
@@ -1886,7 +1871,6 @@
           <w:sz w:val="32"/>
           <w:lang w:val="en-US"/>
         </w:rPr>
-        <w:lastRenderedPageBreak/>
         <w:t xml:space="preserve"> </w:t>
       </w:r>
       <w:r>
@@ -1919,6 +1903,7 @@
         <w:rPr>
           <w:sz w:val="32"/>
         </w:rPr>
+        <w:lastRenderedPageBreak/>
         <w:t xml:space="preserve">Да се направят колекции от </w:t>
       </w:r>
       <w:r>
@@ -2036,8 +2021,6 @@
           <w:sz w:val="32"/>
         </w:rPr>
       </w:pPr>
-      <w:bookmarkStart w:id="0" w:name="_GoBack"/>
-      <w:bookmarkEnd w:id="0"/>
     </w:p>
     <w:p>
       <w:pPr>

</xml_diff>